<commit_message>
updated resume with website link
</commit_message>
<xml_diff>
--- a/Jordan Alexis Full Resume.docx
+++ b/Jordan Alexis Full Resume.docx
@@ -41,6 +41,18 @@
           <w:szCs w:val="20"/>
         </w:rPr>
       </w:pPr>
+      <w:hyperlink r:id="rId7" w:history="1">
+        <w:r>
+          <w:rPr>
+            <w:rStyle w:val="Hyperlink"/>
+            <w:rFonts w:asciiTheme="majorHAnsi" w:hAnsiTheme="majorHAnsi"/>
+            <w:i/>
+            <w:sz w:val="20"/>
+            <w:szCs w:val="20"/>
+          </w:rPr>
+          <w:t>LinkedIn</w:t>
+        </w:r>
+      </w:hyperlink>
       <w:r>
         <w:rPr>
           <w:rFonts w:asciiTheme="majorHAnsi" w:hAnsiTheme="majorHAnsi"/>
@@ -49,7 +61,119 @@
           <w:sz w:val="20"/>
           <w:szCs w:val="20"/>
         </w:rPr>
-        <w:t xml:space="preserve">https://www.linkedin.com/in/jordan-alexis/   |   </w:t>
+        <w:t xml:space="preserve"> </w:t>
+      </w:r>
+      <w:r>
+        <w:rPr>
+          <w:rFonts w:asciiTheme="majorHAnsi" w:hAnsiTheme="majorHAnsi"/>
+          <w:i/>
+          <w:color w:val="7F7F7F"/>
+          <w:sz w:val="20"/>
+          <w:szCs w:val="20"/>
+        </w:rPr>
+        <w:t xml:space="preserve">  </w:t>
+      </w:r>
+      <w:r>
+        <w:rPr>
+          <w:rFonts w:asciiTheme="majorHAnsi" w:hAnsiTheme="majorHAnsi"/>
+          <w:i/>
+          <w:color w:val="7F7F7F"/>
+          <w:sz w:val="20"/>
+          <w:szCs w:val="20"/>
+        </w:rPr>
+        <w:t>|</w:t>
+      </w:r>
+      <w:r>
+        <w:rPr>
+          <w:rFonts w:asciiTheme="majorHAnsi" w:hAnsiTheme="majorHAnsi"/>
+          <w:i/>
+          <w:color w:val="7F7F7F"/>
+          <w:sz w:val="20"/>
+          <w:szCs w:val="20"/>
+        </w:rPr>
+        <w:t xml:space="preserve"> </w:t>
+      </w:r>
+      <w:r>
+        <w:rPr>
+          <w:rFonts w:asciiTheme="majorHAnsi" w:hAnsiTheme="majorHAnsi"/>
+          <w:i/>
+          <w:color w:val="7F7F7F"/>
+          <w:sz w:val="20"/>
+          <w:szCs w:val="20"/>
+        </w:rPr>
+        <w:t xml:space="preserve"> </w:t>
+      </w:r>
+      <w:r>
+        <w:rPr>
+          <w:rFonts w:asciiTheme="majorHAnsi" w:hAnsiTheme="majorHAnsi"/>
+          <w:i/>
+          <w:color w:val="7F7F7F"/>
+          <w:sz w:val="20"/>
+          <w:szCs w:val="20"/>
+        </w:rPr>
+        <w:t xml:space="preserve"> </w:t>
+      </w:r>
+      <w:hyperlink r:id="rId8" w:history="1">
+        <w:r>
+          <w:rPr>
+            <w:rStyle w:val="Hyperlink"/>
+            <w:rFonts w:asciiTheme="majorHAnsi" w:hAnsiTheme="majorHAnsi"/>
+            <w:i/>
+            <w:sz w:val="20"/>
+            <w:szCs w:val="20"/>
+          </w:rPr>
+          <w:t>Portfolio</w:t>
+        </w:r>
+      </w:hyperlink>
+      <w:r>
+        <w:rPr>
+          <w:rFonts w:asciiTheme="majorHAnsi" w:hAnsiTheme="majorHAnsi"/>
+          <w:i/>
+          <w:color w:val="7F7F7F"/>
+          <w:sz w:val="20"/>
+          <w:szCs w:val="20"/>
+        </w:rPr>
+        <w:t xml:space="preserve"> </w:t>
+      </w:r>
+      <w:r>
+        <w:rPr>
+          <w:rFonts w:asciiTheme="majorHAnsi" w:hAnsiTheme="majorHAnsi"/>
+          <w:i/>
+          <w:color w:val="7F7F7F"/>
+          <w:sz w:val="20"/>
+          <w:szCs w:val="20"/>
+        </w:rPr>
+        <w:t xml:space="preserve">  </w:t>
+      </w:r>
+      <w:r>
+        <w:rPr>
+          <w:rFonts w:asciiTheme="majorHAnsi" w:hAnsiTheme="majorHAnsi"/>
+          <w:i/>
+          <w:color w:val="7F7F7F"/>
+          <w:sz w:val="20"/>
+          <w:szCs w:val="20"/>
+        </w:rPr>
+        <w:t>|</w:t>
+      </w:r>
+      <w:r>
+        <w:rPr>
+          <w:rFonts w:asciiTheme="majorHAnsi" w:hAnsiTheme="majorHAnsi"/>
+          <w:i/>
+          <w:color w:val="7F7F7F"/>
+          <w:sz w:val="20"/>
+          <w:szCs w:val="20"/>
+        </w:rPr>
+        <w:t xml:space="preserve">  </w:t>
+      </w:r>
+      <w:r>
+        <w:rPr>
+          <w:rFonts w:asciiTheme="majorHAnsi" w:hAnsiTheme="majorHAnsi"/>
+          <w:i/>
+          <w:color w:val="7F7F7F"/>
+          <w:sz w:val="20"/>
+          <w:szCs w:val="20"/>
+        </w:rPr>
+        <w:t xml:space="preserve"> </w:t>
       </w:r>
       <w:r>
         <w:rPr>
@@ -58,6 +182,14 @@
           <w:szCs w:val="20"/>
         </w:rPr>
         <w:t>e: alexisjordan842@gmail.com   |   p: (646) 625-8972   |   Brooklyn, NY</w:t>
+      </w:r>
+      <w:r>
+        <w:rPr>
+          <w:rStyle w:val="Contact-full"/>
+          <w:sz w:val="20"/>
+          <w:szCs w:val="20"/>
+        </w:rPr>
+        <w:t xml:space="preserve"> </w:t>
       </w:r>
     </w:p>
     <w:p>
@@ -4114,6 +4246,29 @@
       <w:szCs w:val="21"/>
     </w:rPr>
   </w:style>
+  <w:style w:type="character" w:styleId="Hyperlink">
+    <w:name w:val="Hyperlink"/>
+    <w:basedOn w:val="DefaultParagraphFont"/>
+    <w:uiPriority w:val="99"/>
+    <w:unhideWhenUsed/>
+    <w:rsid w:val="00F51F9C"/>
+    <w:rPr>
+      <w:color w:val="0563C1" w:themeColor="hyperlink"/>
+      <w:u w:val="single"/>
+    </w:rPr>
+  </w:style>
+  <w:style w:type="character" w:styleId="UnresolvedMention">
+    <w:name w:val="Unresolved Mention"/>
+    <w:basedOn w:val="DefaultParagraphFont"/>
+    <w:uiPriority w:val="99"/>
+    <w:semiHidden/>
+    <w:unhideWhenUsed/>
+    <w:rsid w:val="00F51F9C"/>
+    <w:rPr>
+      <w:color w:val="605E5C"/>
+      <w:shd w:val="clear" w:color="auto" w:fill="E1DFDD"/>
+    </w:rPr>
+  </w:style>
 </w:styles>
 </file>
 

</xml_diff>

<commit_message>
updated resume and site to more programmer heavy instead of data
</commit_message>
<xml_diff>
--- a/Jordan Alexis Full Resume.docx
+++ b/Jordan Alexis Full Resume.docx
@@ -224,19 +224,40 @@
         <w:rPr>
           <w:rStyle w:val="expertise"/>
         </w:rPr>
-        <w:t>Computer Programmer with over five years of experience transforming complex data into actionable insights through Power BI visualizations. Highly skilled at writing efficient code for processing complex information sets using Java, Python</w:t>
+        <w:t>Computer Programmer with 5+ years building efficient, scalable software using Java, Python, and SQL, with a strong focus on optimizing codebases, automating workflows, and supporting multi</w:t>
       </w:r>
       <w:r>
         <w:rPr>
           <w:rStyle w:val="expertise"/>
-        </w:rPr>
-        <w:t>,</w:t>
+          <w:rFonts w:ascii="Cambria Math" w:hAnsi="Cambria Math" w:cs="Cambria Math"/>
+        </w:rPr>
+        <w:t>‑</w:t>
       </w:r>
       <w:r>
         <w:rPr>
           <w:rStyle w:val="expertise"/>
         </w:rPr>
-        <w:t xml:space="preserve"> and SQL. Track record of managing 4 different databases to support programming needs across multiple projects. Adept at collaborating with teams to deliver custom programming solutions that meet specific requirements.</w:t>
+        <w:t xml:space="preserve">system application needs. Experienced in managing and integrating four enterprise databases to power diverse programming </w:t>
+      </w:r>
+      <w:proofErr w:type="gramStart"/>
+      <w:r>
+        <w:rPr>
+          <w:rStyle w:val="expertise"/>
+        </w:rPr>
+        <w:t>projects, and</w:t>
+      </w:r>
+      <w:proofErr w:type="gramEnd"/>
+      <w:r>
+        <w:rPr>
+          <w:rStyle w:val="expertise"/>
+        </w:rPr>
+        <w:t xml:space="preserve"> known for delivering custom technical solutions that improve system performance while collaborating effectively across teams</w:t>
+      </w:r>
+      <w:r>
+        <w:rPr>
+          <w:rStyle w:val="expertise"/>
+        </w:rPr>
+        <w:t>.</w:t>
       </w:r>
     </w:p>
     <w:p>
@@ -1120,20 +1141,6 @@
     <w:p>
       <w:pPr>
         <w:tabs>
-          <w:tab w:val="right" w:pos="10800"/>
-        </w:tabs>
-        <w:rPr>
-          <w:rFonts w:asciiTheme="majorHAnsi" w:hAnsiTheme="majorHAnsi" w:cstheme="majorHAnsi"/>
-          <w:i/>
-          <w:color w:val="000000" w:themeColor="text1"/>
-          <w:sz w:val="20"/>
-          <w:szCs w:val="20"/>
-        </w:rPr>
-      </w:pPr>
-    </w:p>
-    <w:p>
-      <w:pPr>
-        <w:tabs>
           <w:tab w:val="right" w:pos="10780"/>
         </w:tabs>
         <w:spacing w:before="80"/>
@@ -1147,11 +1154,13 @@
         <w:rPr>
           <w:rStyle w:val="Section-header1"/>
         </w:rPr>
+        <w:lastRenderedPageBreak/>
         <w:t>Borough of Manhattan Community College</w:t>
       </w:r>
       <w:r>
         <w:tab/>
       </w:r>
+      <w:proofErr w:type="gramStart"/>
       <w:r>
         <w:rPr>
           <w:rFonts w:asciiTheme="majorHAnsi" w:hAnsiTheme="majorHAnsi" w:cstheme="majorHAnsi"/>
@@ -1160,7 +1169,18 @@
           <w:sz w:val="21"/>
           <w:szCs w:val="21"/>
         </w:rPr>
-        <w:t>Manhattan , NY</w:t>
+        <w:t>Manhattan ,</w:t>
+      </w:r>
+      <w:proofErr w:type="gramEnd"/>
+      <w:r>
+        <w:rPr>
+          <w:rFonts w:asciiTheme="majorHAnsi" w:hAnsiTheme="majorHAnsi" w:cstheme="majorHAnsi"/>
+          <w:i/>
+          <w:iCs/>
+          <w:sz w:val="21"/>
+          <w:szCs w:val="21"/>
+        </w:rPr>
+        <w:t xml:space="preserve"> NY</w:t>
       </w:r>
     </w:p>
     <w:p>

</xml_diff>